<commit_message>
Atualização na documentação do BD.
</commit_message>
<xml_diff>
--- a/BancoDeDados/Documents/documentacao_bd_hamburgueria.docx
+++ b/BancoDeDados/Documents/documentacao_bd_hamburgueria.docx
@@ -101,7 +101,7 @@
           <wp:inline distT="0" distB="0" distL="0" distR="0">
             <wp:extent cx="4267200" cy="5486400"/>
             <wp:effectExtent l="171450" t="171450" r="381000" b="361950"/>
-            <wp:docPr id="2" name="Imagem 2"/>
+            <wp:docPr id="1" name="Imagem 1"/>
             <wp:cNvGraphicFramePr>
               <a:graphicFrameLocks xmlns:a="http://schemas.openxmlformats.org/drawingml/2006/main" noChangeAspect="1"/>
             </wp:cNvGraphicFramePr>
@@ -185,8 +185,6 @@
           <w:szCs w:val="24"/>
         </w:rPr>
       </w:pPr>
-      <w:bookmarkStart w:id="0" w:name="_GoBack"/>
-      <w:bookmarkEnd w:id="0"/>
       <w:r>
         <w:rPr>
           <w:rFonts w:ascii="Arial" w:hAnsi="Arial" w:cs="Arial"/>
@@ -322,6 +320,31 @@
         </w:rPr>
         <w:t xml:space="preserve"> atributos e uma chave estrangeira, que são: </w:t>
       </w:r>
+      <w:r>
+        <w:rPr>
+          <w:rFonts w:ascii="Arial" w:hAnsi="Arial" w:cs="Arial"/>
+          <w:i/>
+          <w:sz w:val="24"/>
+          <w:szCs w:val="24"/>
+        </w:rPr>
+        <w:t xml:space="preserve">mesa </w:t>
+      </w:r>
+      <w:r>
+        <w:rPr>
+          <w:rFonts w:ascii="Arial" w:hAnsi="Arial" w:cs="Arial"/>
+          <w:sz w:val="24"/>
+          <w:szCs w:val="24"/>
+        </w:rPr>
+        <w:t>(que define o número da mesa que fez o pedido)</w:t>
+      </w:r>
+      <w:r>
+        <w:rPr>
+          <w:rFonts w:ascii="Arial" w:hAnsi="Arial" w:cs="Arial"/>
+          <w:sz w:val="24"/>
+          <w:szCs w:val="24"/>
+        </w:rPr>
+        <w:t xml:space="preserve">, </w:t>
+      </w:r>
       <w:proofErr w:type="spellStart"/>
       <w:r>
         <w:rPr>
@@ -330,7 +353,7 @@
           <w:sz w:val="24"/>
           <w:szCs w:val="24"/>
         </w:rPr>
-        <w:t>total_price</w:t>
+        <w:t>preco_total</w:t>
       </w:r>
       <w:proofErr w:type="spellEnd"/>
       <w:r>
@@ -348,16 +371,44 @@
           <w:sz w:val="24"/>
           <w:szCs w:val="24"/>
         </w:rPr>
-        <w:t xml:space="preserve">(armazena o preço total do pedido, consultando o preço individual e a quantidade de cada um dos produtos solicitados), </w:t>
-      </w:r>
-      <w:r>
-        <w:rPr>
-          <w:rFonts w:ascii="Arial" w:hAnsi="Arial" w:cs="Arial"/>
-          <w:i/>
-          <w:sz w:val="24"/>
-          <w:szCs w:val="24"/>
-        </w:rPr>
-        <w:t xml:space="preserve">status </w:t>
+        <w:t>(armazena o preço total do pedido, consultando o preço individual e a quantidade de cad</w:t>
+      </w:r>
+      <w:r>
+        <w:rPr>
+          <w:rFonts w:ascii="Arial" w:hAnsi="Arial" w:cs="Arial"/>
+          <w:sz w:val="24"/>
+          <w:szCs w:val="24"/>
+        </w:rPr>
+        <w:t xml:space="preserve">a um dos produtos solicitados), </w:t>
+      </w:r>
+      <w:proofErr w:type="spellStart"/>
+      <w:r>
+        <w:rPr>
+          <w:rFonts w:ascii="Arial" w:hAnsi="Arial" w:cs="Arial"/>
+          <w:i/>
+          <w:sz w:val="24"/>
+          <w:szCs w:val="24"/>
+        </w:rPr>
+        <w:t>s</w:t>
+      </w:r>
+      <w:r>
+        <w:rPr>
+          <w:rFonts w:ascii="Arial" w:hAnsi="Arial" w:cs="Arial"/>
+          <w:i/>
+          <w:sz w:val="24"/>
+          <w:szCs w:val="24"/>
+        </w:rPr>
+        <w:t>ituacao</w:t>
+      </w:r>
+      <w:proofErr w:type="spellEnd"/>
+      <w:r>
+        <w:rPr>
+          <w:rFonts w:ascii="Arial" w:hAnsi="Arial" w:cs="Arial"/>
+          <w:i/>
+          <w:sz w:val="24"/>
+          <w:szCs w:val="24"/>
+        </w:rPr>
+        <w:t xml:space="preserve"> </w:t>
       </w:r>
       <w:r>
         <w:rPr>
@@ -373,32 +424,15 @@
           <w:sz w:val="24"/>
           <w:szCs w:val="24"/>
         </w:rPr>
-        <w:t xml:space="preserve">, </w:t>
-      </w:r>
-      <w:r>
-        <w:rPr>
-          <w:rFonts w:ascii="Arial" w:hAnsi="Arial" w:cs="Arial"/>
-          <w:i/>
-          <w:sz w:val="24"/>
-          <w:szCs w:val="24"/>
-        </w:rPr>
-        <w:t xml:space="preserve">mesa </w:t>
-      </w:r>
-      <w:r>
-        <w:rPr>
-          <w:rFonts w:ascii="Arial" w:hAnsi="Arial" w:cs="Arial"/>
-          <w:sz w:val="24"/>
-          <w:szCs w:val="24"/>
-        </w:rPr>
-        <w:t>(que define o número da mesa que fez o pedido)</w:t>
-      </w:r>
-      <w:r>
-        <w:rPr>
-          <w:rFonts w:ascii="Arial" w:hAnsi="Arial" w:cs="Arial"/>
-          <w:sz w:val="24"/>
-          <w:szCs w:val="24"/>
-        </w:rPr>
-        <w:t xml:space="preserve"> e </w:t>
+        <w:t xml:space="preserve"> </w:t>
+      </w:r>
+      <w:r>
+        <w:rPr>
+          <w:rFonts w:ascii="Arial" w:hAnsi="Arial" w:cs="Arial"/>
+          <w:sz w:val="24"/>
+          <w:szCs w:val="24"/>
+        </w:rPr>
+        <w:t xml:space="preserve">e </w:t>
       </w:r>
       <w:proofErr w:type="spellStart"/>
       <w:r>
@@ -527,17 +561,15 @@
         </w:rPr>
         <w:t xml:space="preserve">nome que o funcionário utilizará para adentrar o sistema) e </w:t>
       </w:r>
-      <w:proofErr w:type="spellStart"/>
-      <w:r>
-        <w:rPr>
-          <w:rFonts w:ascii="Arial" w:hAnsi="Arial" w:cs="Arial"/>
-          <w:i/>
-          <w:sz w:val="24"/>
-          <w:szCs w:val="24"/>
-        </w:rPr>
-        <w:t>password</w:t>
-      </w:r>
-      <w:proofErr w:type="spellEnd"/>
+      <w:r>
+        <w:rPr>
+          <w:rFonts w:ascii="Arial" w:hAnsi="Arial" w:cs="Arial"/>
+          <w:i/>
+          <w:sz w:val="24"/>
+          <w:szCs w:val="24"/>
+        </w:rPr>
+        <w:t>senha</w:t>
+      </w:r>
       <w:r>
         <w:rPr>
           <w:rFonts w:ascii="Arial" w:hAnsi="Arial" w:cs="Arial"/>
@@ -632,6 +664,40 @@
         </w:rPr>
         <w:t xml:space="preserve"> atributos, que são: </w:t>
       </w:r>
+      <w:r>
+        <w:rPr>
+          <w:rFonts w:ascii="Arial" w:hAnsi="Arial" w:cs="Arial"/>
+          <w:i/>
+          <w:sz w:val="24"/>
+          <w:szCs w:val="24"/>
+        </w:rPr>
+        <w:t>no</w:t>
+      </w:r>
+      <w:r>
+        <w:rPr>
+          <w:rFonts w:ascii="Arial" w:hAnsi="Arial" w:cs="Arial"/>
+          <w:i/>
+          <w:sz w:val="24"/>
+          <w:szCs w:val="24"/>
+        </w:rPr>
+        <w:t xml:space="preserve">me </w:t>
+      </w:r>
+      <w:r>
+        <w:rPr>
+          <w:rFonts w:ascii="Arial" w:hAnsi="Arial" w:cs="Arial"/>
+          <w:sz w:val="24"/>
+          <w:szCs w:val="24"/>
+        </w:rPr>
+        <w:t>(nome do produto) e</w:t>
+      </w:r>
+      <w:r>
+        <w:rPr>
+          <w:rFonts w:ascii="Arial" w:hAnsi="Arial" w:cs="Arial"/>
+          <w:sz w:val="24"/>
+          <w:szCs w:val="24"/>
+        </w:rPr>
+        <w:t xml:space="preserve"> </w:t>
+      </w:r>
       <w:proofErr w:type="spellStart"/>
       <w:r>
         <w:rPr>
@@ -640,43 +706,7 @@
           <w:sz w:val="24"/>
           <w:szCs w:val="24"/>
         </w:rPr>
-        <w:t>name</w:t>
-      </w:r>
-      <w:proofErr w:type="spellEnd"/>
-      <w:r>
-        <w:rPr>
-          <w:rFonts w:ascii="Arial" w:hAnsi="Arial" w:cs="Arial"/>
-          <w:i/>
-          <w:sz w:val="24"/>
-          <w:szCs w:val="24"/>
-        </w:rPr>
-        <w:t xml:space="preserve"> </w:t>
-      </w:r>
-      <w:r>
-        <w:rPr>
-          <w:rFonts w:ascii="Arial" w:hAnsi="Arial" w:cs="Arial"/>
-          <w:sz w:val="24"/>
-          <w:szCs w:val="24"/>
-        </w:rPr>
-        <w:t>(nome do produto) e</w:t>
-      </w:r>
-      <w:r>
-        <w:rPr>
-          <w:rFonts w:ascii="Arial" w:hAnsi="Arial" w:cs="Arial"/>
-          <w:sz w:val="24"/>
-          <w:szCs w:val="24"/>
-        </w:rPr>
-        <w:t xml:space="preserve"> </w:t>
-      </w:r>
-      <w:proofErr w:type="spellStart"/>
-      <w:r>
-        <w:rPr>
-          <w:rFonts w:ascii="Arial" w:hAnsi="Arial" w:cs="Arial"/>
-          <w:i/>
-          <w:sz w:val="24"/>
-          <w:szCs w:val="24"/>
-        </w:rPr>
-        <w:t>price</w:t>
+        <w:t>preco</w:t>
       </w:r>
       <w:proofErr w:type="spellEnd"/>
       <w:r>
@@ -741,7 +771,73 @@
           <w:sz w:val="24"/>
           <w:szCs w:val="24"/>
         </w:rPr>
-        <w:t xml:space="preserve"> existem duas chaves estrangeiras e um atributo, que são: </w:t>
+        <w:t xml:space="preserve"> existe um atributo e</w:t>
+      </w:r>
+      <w:r>
+        <w:rPr>
+          <w:rFonts w:ascii="Arial" w:hAnsi="Arial" w:cs="Arial"/>
+          <w:sz w:val="24"/>
+          <w:szCs w:val="24"/>
+        </w:rPr>
+        <w:t xml:space="preserve"> duas chaves estrangeiras</w:t>
+      </w:r>
+      <w:r>
+        <w:rPr>
+          <w:rFonts w:ascii="Arial" w:hAnsi="Arial" w:cs="Arial"/>
+          <w:sz w:val="24"/>
+          <w:szCs w:val="24"/>
+        </w:rPr>
+        <w:t xml:space="preserve">, </w:t>
+      </w:r>
+      <w:r>
+        <w:rPr>
+          <w:rFonts w:ascii="Arial" w:hAnsi="Arial" w:cs="Arial"/>
+          <w:sz w:val="24"/>
+          <w:szCs w:val="24"/>
+        </w:rPr>
+        <w:t xml:space="preserve">que são: </w:t>
+      </w:r>
+      <w:r>
+        <w:rPr>
+          <w:rFonts w:ascii="Arial" w:hAnsi="Arial" w:cs="Arial"/>
+          <w:i/>
+          <w:sz w:val="24"/>
+          <w:szCs w:val="24"/>
+        </w:rPr>
+        <w:t xml:space="preserve">quantidade </w:t>
+      </w:r>
+      <w:r>
+        <w:rPr>
+          <w:rFonts w:ascii="Arial" w:hAnsi="Arial" w:cs="Arial"/>
+          <w:sz w:val="24"/>
+          <w:szCs w:val="24"/>
+        </w:rPr>
+        <w:t xml:space="preserve">(permite que possa haver uma quantidade </w:t>
+      </w:r>
+      <w:r>
+        <w:rPr>
+          <w:rFonts w:ascii="Arial" w:hAnsi="Arial" w:cs="Arial"/>
+          <w:i/>
+          <w:sz w:val="24"/>
+          <w:szCs w:val="24"/>
+        </w:rPr>
+        <w:t xml:space="preserve">n </w:t>
+      </w:r>
+      <w:r>
+        <w:rPr>
+          <w:rFonts w:ascii="Arial" w:hAnsi="Arial" w:cs="Arial"/>
+          <w:sz w:val="24"/>
+          <w:szCs w:val="24"/>
+        </w:rPr>
+        <w:t>de um mesmo produto em um único pedido, além de ser utilizado para calcular o valor final do pedido)</w:t>
+      </w:r>
+      <w:r>
+        <w:rPr>
+          <w:rFonts w:ascii="Arial" w:hAnsi="Arial" w:cs="Arial"/>
+          <w:sz w:val="24"/>
+          <w:szCs w:val="24"/>
+        </w:rPr>
+        <w:t xml:space="preserve">, </w:t>
       </w:r>
       <w:proofErr w:type="spellStart"/>
       <w:r>
@@ -769,7 +865,23 @@
           <w:sz w:val="24"/>
           <w:szCs w:val="24"/>
         </w:rPr>
-        <w:t xml:space="preserve">(permite a seleção de um produto individual), </w:t>
+        <w:t>(permite a se</w:t>
+      </w:r>
+      <w:r>
+        <w:rPr>
+          <w:rFonts w:ascii="Arial" w:hAnsi="Arial" w:cs="Arial"/>
+          <w:sz w:val="24"/>
+          <w:szCs w:val="24"/>
+        </w:rPr>
+        <w:t>leção de um produto individual) e</w:t>
+      </w:r>
+      <w:r>
+        <w:rPr>
+          <w:rFonts w:ascii="Arial" w:hAnsi="Arial" w:cs="Arial"/>
+          <w:sz w:val="24"/>
+          <w:szCs w:val="24"/>
+        </w:rPr>
+        <w:t xml:space="preserve"> </w:t>
       </w:r>
       <w:proofErr w:type="spellStart"/>
       <w:r>
@@ -813,68 +925,15 @@
           <w:sz w:val="24"/>
           <w:szCs w:val="24"/>
         </w:rPr>
-        <w:t xml:space="preserve"> um pedido específico) e </w:t>
-      </w:r>
-      <w:proofErr w:type="spellStart"/>
-      <w:r>
-        <w:rPr>
-          <w:rFonts w:ascii="Arial" w:hAnsi="Arial" w:cs="Arial"/>
-          <w:i/>
-          <w:sz w:val="24"/>
-          <w:szCs w:val="24"/>
-        </w:rPr>
-        <w:t>amount</w:t>
-      </w:r>
-      <w:proofErr w:type="spellEnd"/>
-      <w:r>
-        <w:rPr>
-          <w:rFonts w:ascii="Arial" w:hAnsi="Arial" w:cs="Arial"/>
-          <w:i/>
-          <w:sz w:val="24"/>
-          <w:szCs w:val="24"/>
-        </w:rPr>
-        <w:t xml:space="preserve"> </w:t>
-      </w:r>
-      <w:r>
-        <w:rPr>
-          <w:rFonts w:ascii="Arial" w:hAnsi="Arial" w:cs="Arial"/>
-          <w:sz w:val="24"/>
-          <w:szCs w:val="24"/>
-        </w:rPr>
-        <w:t xml:space="preserve">(permite que possa haver uma quantidade </w:t>
-      </w:r>
-      <w:r>
-        <w:rPr>
-          <w:rFonts w:ascii="Arial" w:hAnsi="Arial" w:cs="Arial"/>
-          <w:i/>
-          <w:sz w:val="24"/>
-          <w:szCs w:val="24"/>
-        </w:rPr>
-        <w:t xml:space="preserve">n </w:t>
-      </w:r>
-      <w:r>
-        <w:rPr>
-          <w:rFonts w:ascii="Arial" w:hAnsi="Arial" w:cs="Arial"/>
-          <w:sz w:val="24"/>
-          <w:szCs w:val="24"/>
-        </w:rPr>
-        <w:t>de um mesmo produto em um único pedido</w:t>
-      </w:r>
-      <w:r>
-        <w:rPr>
-          <w:rFonts w:ascii="Arial" w:hAnsi="Arial" w:cs="Arial"/>
-          <w:sz w:val="24"/>
-          <w:szCs w:val="24"/>
-        </w:rPr>
-        <w:t>, além de ser utilizado para calcular o valor final do pedido</w:t>
-      </w:r>
-      <w:r>
-        <w:rPr>
-          <w:rFonts w:ascii="Arial" w:hAnsi="Arial" w:cs="Arial"/>
-          <w:sz w:val="24"/>
-          <w:szCs w:val="24"/>
-        </w:rPr>
-        <w:t>).</w:t>
+        <w:t xml:space="preserve"> um pedido específico)</w:t>
+      </w:r>
+      <w:r>
+        <w:rPr>
+          <w:rFonts w:ascii="Arial" w:hAnsi="Arial" w:cs="Arial"/>
+          <w:sz w:val="24"/>
+          <w:szCs w:val="24"/>
+        </w:rPr>
+        <w:t>.</w:t>
       </w:r>
       <w:r>
         <w:rPr>
@@ -924,7 +983,15 @@
           <w:sz w:val="24"/>
           <w:szCs w:val="24"/>
         </w:rPr>
-        <w:t xml:space="preserve"> partir dela será possível incluir vários produtos (ou quantidades maiores do que um do mesmo produto) num único pedido.</w:t>
+        <w:t xml:space="preserve"> partir dela será possível incluir </w:t>
+      </w:r>
+      <w:r>
+        <w:rPr>
+          <w:rFonts w:ascii="Arial" w:hAnsi="Arial" w:cs="Arial"/>
+          <w:sz w:val="24"/>
+          <w:szCs w:val="24"/>
+        </w:rPr>
+        <w:t>uma quantidade maior do que um de um mesmo produto num único pedido.</w:t>
       </w:r>
     </w:p>
     <w:p>
@@ -937,6 +1004,8 @@
           <w:szCs w:val="24"/>
         </w:rPr>
       </w:pPr>
+      <w:bookmarkStart w:id="0" w:name="_GoBack"/>
+      <w:bookmarkEnd w:id="0"/>
     </w:p>
     <w:p>
       <w:pPr>

</xml_diff>